<commit_message>
added new use CAse Diagram version edited Doku
</commit_message>
<xml_diff>
--- a/ProjektDoku/TextFiles/ProjektDoku.docx
+++ b/ProjektDoku/TextFiles/ProjektDoku.docx
@@ -92,6 +92,15 @@
       </w:r>
       <w:r>
         <w:instrText xml:space="preserve"> INCLUDEPICTURE  \d "C:\\ownProjects\\quiz\\Bilder\\LogoIHK.png" \* MERGEFORMATINET </w:instrText>
+      </w:r>
+      <w:r>
+        <w:fldChar w:fldCharType="separate"/>
+      </w:r>
+      <w:r>
+        <w:fldChar w:fldCharType="begin"/>
+      </w:r>
+      <w:r>
+        <w:instrText xml:space="preserve"> INCLUDEPICTURE  \d "C:\\AbfrageProgramm\\ownProjects\\quiz\\Bilder\\LogoIHK.png" \* MERGEFORMATINET </w:instrText>
       </w:r>
       <w:r>
         <w:fldChar w:fldCharType="separate"/>
@@ -130,6 +139,9 @@
             <v:imagedata r:id="rId8"/>
           </v:shape>
         </w:pict>
+      </w:r>
+      <w:r>
+        <w:fldChar w:fldCharType="end"/>
       </w:r>
       <w:r>
         <w:fldChar w:fldCharType="end"/>
@@ -475,11 +487,23 @@
         <w:fldChar w:fldCharType="separate"/>
       </w:r>
       <w:r>
+        <w:fldChar w:fldCharType="begin"/>
+      </w:r>
+      <w:r>
+        <w:instrText xml:space="preserve"> INCLUDEPICTURE  \d "C:\\AbfrageProgramm\\ownProjects\\quiz\\Bilder\\LogoUnternehmen.png" \* MERGEFORMATINET </w:instrText>
+      </w:r>
+      <w:r>
+        <w:fldChar w:fldCharType="separate"/>
+      </w:r>
+      <w:r>
         <w:pict w14:anchorId="15C35D43">
           <v:shape id="_x0000_i1026" type="#_x0000_t75" style="width:141.75pt;height:70.5pt">
             <v:imagedata r:id="rId9"/>
           </v:shape>
         </w:pict>
+      </w:r>
+      <w:r>
+        <w:fldChar w:fldCharType="end"/>
       </w:r>
       <w:r>
         <w:fldChar w:fldCharType="end"/>
@@ -8217,7 +8241,7 @@
         <w:pStyle w:val="Listenabsatz"/>
       </w:pPr>
       <w:r>
-        <w:t>Detaillierte Planung der benötigten Ressourcen (Hard-/Software, Räumlichkeiten usw.).</w:t>
+        <w:t>Das Projekt wird in den Räumlichkeiten von BBQ umgesetzt, Arbeitsplatz, Laptop und Internetanschluss werden auch von BBQ gestellt.</w:t>
       </w:r>
     </w:p>
     <w:p>
@@ -8225,139 +8249,109 @@
         <w:pStyle w:val="Listenabsatz"/>
       </w:pPr>
       <w:r>
-        <w:t>Ggfs.</w:t>
-      </w:r>
-      <w:r>
-        <w:t xml:space="preserve"> sind auch personelle Ressourcen einzuplanen (z.B. unterstützende Mitarbeiter).</w:t>
-      </w:r>
+        <w:t>Unterstützung erfolgt durch die Dozenten</w:t>
+      </w:r>
+    </w:p>
+    <w:p>
+      <w:pPr>
+        <w:pStyle w:val="berschrift2"/>
+      </w:pPr>
+      <w:bookmarkStart w:id="18" w:name="_Toc463251045"/>
+      <w:r>
+        <w:t>Entwicklungsprozess</w:t>
+      </w:r>
+      <w:bookmarkEnd w:id="18"/>
     </w:p>
     <w:p>
       <w:pPr>
         <w:pStyle w:val="Listenabsatz"/>
       </w:pPr>
       <w:r>
-        <w:t>Hinweis: Häufig werden hier Ressourcen vergessen, die als selbstverständlich angesehen werden (z.B. PC, Büro).</w:t>
-      </w:r>
+        <w:t>Welcher Entwicklungsprozess wird bei der Bearbeitung des Projekts verfolgt (z.B. Wasserfall, agiler Prozess)?</w:t>
+      </w:r>
+    </w:p>
+    <w:p>
+      <w:pPr>
+        <w:pStyle w:val="berschrift1"/>
+      </w:pPr>
+      <w:bookmarkStart w:id="19" w:name="_Toc463251046"/>
+      <w:r>
+        <w:t>Analysephase</w:t>
+      </w:r>
+      <w:bookmarkEnd w:id="19"/>
     </w:p>
     <w:p>
       <w:pPr>
         <w:pStyle w:val="berschrift2"/>
       </w:pPr>
-      <w:bookmarkStart w:id="18" w:name="_Toc463251045"/>
-      <w:r>
-        <w:t>Entwicklungsprozess</w:t>
-      </w:r>
-      <w:bookmarkEnd w:id="18"/>
+      <w:bookmarkStart w:id="20" w:name="_Toc463251047"/>
+      <w:r>
+        <w:t>Ist-Analyse</w:t>
+      </w:r>
+      <w:bookmarkEnd w:id="20"/>
     </w:p>
     <w:p>
       <w:pPr>
         <w:pStyle w:val="Listenabsatz"/>
       </w:pPr>
       <w:r>
-        <w:t>Welcher Entwicklungsprozess wird bei der Bearbeitung des Projekts verfolgt (z.B. Wasserfall, agiler Prozess)?</w:t>
-      </w:r>
-    </w:p>
-    <w:p>
-      <w:pPr>
-        <w:pStyle w:val="berschrift1"/>
-      </w:pPr>
-      <w:bookmarkStart w:id="19" w:name="_Toc463251046"/>
-      <w:r>
-        <w:t>Analysephase</w:t>
-      </w:r>
-      <w:bookmarkEnd w:id="19"/>
+        <w:t>Momentan steht kein Toll zur Verfügung, welches die gewünschten Funktionen zur Verfügung stellt.</w:t>
+      </w:r>
     </w:p>
     <w:p>
       <w:pPr>
         <w:pStyle w:val="berschrift2"/>
       </w:pPr>
-      <w:bookmarkStart w:id="20" w:name="_Toc463251047"/>
-      <w:r>
-        <w:t>Ist-Analyse</w:t>
-      </w:r>
-      <w:bookmarkEnd w:id="20"/>
+      <w:bookmarkStart w:id="21" w:name="_Toc463251048"/>
+      <w:r>
+        <w:t>Wirtschaftlichkeitsanalyse</w:t>
+      </w:r>
+      <w:bookmarkEnd w:id="21"/>
     </w:p>
     <w:p>
       <w:pPr>
         <w:pStyle w:val="Listenabsatz"/>
       </w:pPr>
       <w:r>
-        <w:t>Wie ist die bisherige Situation (z.B. bestehende Programme, Wünsche der Mitarbeiter)?</w:t>
-      </w:r>
+        <w:t>Durch das Produkt wird die Zeit der Prüfungsvorbereitung effizienter nutzbar und die Ducrhfallquote der Absolventen wird sich verringern. Der dadurch entstehende Werbe-Effekt führt zu Mehreinnahmen.</w:t>
+      </w:r>
+    </w:p>
+    <w:p>
+      <w:pPr>
+        <w:pStyle w:val="berschrift3"/>
+      </w:pPr>
+      <w:bookmarkStart w:id="22" w:name="_Toc463251049"/>
+      <w:r>
+        <w:t>Make or Buy</w:t>
+      </w:r>
+      <w:r>
+        <w:t>-Entscheidung</w:t>
+      </w:r>
+      <w:bookmarkEnd w:id="22"/>
     </w:p>
     <w:p>
       <w:pPr>
         <w:pStyle w:val="Listenabsatz"/>
       </w:pPr>
       <w:r>
-        <w:t>Was gilt es zu erstellen/verbessern?</w:t>
-      </w:r>
-    </w:p>
-    <w:p>
-      <w:pPr>
-        <w:pStyle w:val="berschrift2"/>
-      </w:pPr>
-      <w:bookmarkStart w:id="21" w:name="_Toc463251048"/>
-      <w:r>
-        <w:t>Wirtschaftlichkeitsanalyse</w:t>
-      </w:r>
-      <w:bookmarkEnd w:id="21"/>
+        <w:t>Da es kein Produkt gibt, welches die Anforderungen erfüllt, wird diese Projekt finanziert werden</w:t>
+      </w:r>
+    </w:p>
+    <w:p>
+      <w:pPr>
+        <w:pStyle w:val="berschrift3"/>
+      </w:pPr>
+      <w:bookmarkStart w:id="23" w:name="_Toc463251050"/>
+      <w:r>
+        <w:t>Projektkosten</w:t>
+      </w:r>
+      <w:bookmarkEnd w:id="23"/>
     </w:p>
     <w:p>
       <w:pPr>
         <w:pStyle w:val="Listenabsatz"/>
       </w:pPr>
       <w:r>
-        <w:t xml:space="preserve">Rentiert </w:t>
-      </w:r>
-      <w:r>
-        <w:t>sich das Projekt für das Unternehmen?</w:t>
-      </w:r>
-    </w:p>
-    <w:p>
-      <w:pPr>
-        <w:pStyle w:val="berschrift3"/>
-      </w:pPr>
-      <w:bookmarkStart w:id="22" w:name="_Toc463251049"/>
-      <w:r>
-        <w:t>Make or Buy</w:t>
-      </w:r>
-      <w:r>
-        <w:t>-Entscheidung</w:t>
-      </w:r>
-      <w:bookmarkEnd w:id="22"/>
-    </w:p>
-    <w:p>
-      <w:pPr>
-        <w:pStyle w:val="Listenabsatz"/>
-      </w:pPr>
-      <w:r>
-        <w:t>Gibt es vielleicht schon ein fertiges Produkt, das alle Anforderungen des Projekts abdeckt?</w:t>
-      </w:r>
-    </w:p>
-    <w:p>
-      <w:pPr>
-        <w:pStyle w:val="Listenabsatz"/>
-      </w:pPr>
-      <w:r>
-        <w:t>Wenn ja, wieso wird das Projekt trotzdem umgesetzt?</w:t>
-      </w:r>
-    </w:p>
-    <w:p>
-      <w:pPr>
-        <w:pStyle w:val="berschrift3"/>
-      </w:pPr>
-      <w:bookmarkStart w:id="23" w:name="_Toc463251050"/>
-      <w:r>
-        <w:t>Projektkosten</w:t>
-      </w:r>
-      <w:bookmarkEnd w:id="23"/>
-    </w:p>
-    <w:p>
-      <w:pPr>
-        <w:pStyle w:val="Listenabsatz"/>
-      </w:pPr>
-      <w:r>
         <w:t>Welche Kosten fallen bei der Umsetzung des Projekts im Detail an (z.B. Entwicklung, Einführung/Schulung, Wartung)?</w:t>
       </w:r>
     </w:p>
@@ -8366,12 +8360,12 @@
         <w:pStyle w:val="Beispiel"/>
       </w:pPr>
       <w:r>
+        <w:t>Beispielrechnung (verkürzt)</w:t>
+      </w:r>
+    </w:p>
+    <w:p>
+      <w:r>
         <w:lastRenderedPageBreak/>
-        <w:t>Beispielrechnung (verkürzt)</w:t>
-      </w:r>
-    </w:p>
-    <w:p>
-      <w:r>
         <w:t xml:space="preserve">Die Kosten für die Durchführung des Projekts setzen sich sowohl aus Personal-, als auch aus Ressourcenkosten zusammen. Laut Tarifvertrag verdient ein Auszubildender im dritten Lehrjahr pro Monat </w:t>
       </w:r>
       <w:r>
@@ -16176,6 +16170,15 @@
         <w:fldChar w:fldCharType="separate"/>
       </w:r>
       <w:r>
+        <w:fldChar w:fldCharType="begin"/>
+      </w:r>
+      <w:r>
+        <w:instrText xml:space="preserve"> INCLUDEPICTURE  \d "C:\\AbfrageProgramm\\ownProjects\\quiz\\Bilder\\UseCases.jpg" \* MERGEFORMATINET </w:instrText>
+      </w:r>
+      <w:r>
+        <w:fldChar w:fldCharType="separate"/>
+      </w:r>
+      <w:r>
         <w:pict w14:anchorId="02DD8685">
           <v:shape id="_x0000_i1027" type="#_x0000_t75" style="width:453pt;height:356.25pt">
             <v:imagedata r:id="rId15"/>
@@ -16218,6 +16221,9 @@
       <w:r>
         <w:fldChar w:fldCharType="end"/>
       </w:r>
+      <w:r>
+        <w:fldChar w:fldCharType="end"/>
+      </w:r>
     </w:p>
     <w:p>
       <w:pPr>
@@ -16661,6 +16667,15 @@
       </w:r>
       <w:r>
         <w:instrText xml:space="preserve"> INCLUDEPICTURE  \d "C:\\ownProjects\\quiz\\Bilder\\ERM.jpg" \* MERGEFORMATINET </w:instrText>
+      </w:r>
+      <w:r>
+        <w:fldChar w:fldCharType="separate"/>
+      </w:r>
+      <w:r>
+        <w:fldChar w:fldCharType="begin"/>
+      </w:r>
+      <w:r>
+        <w:instrText xml:space="preserve"> INCLUDEPICTURE  \d "C:\\AbfrageProgramm\\ownProjects\\quiz\\Bilder\\ERM.jpg" \* MERGEFORMATINET </w:instrText>
       </w:r>
       <w:r>
         <w:fldChar w:fldCharType="separate"/>
@@ -16717,6 +16732,9 @@
       <w:r>
         <w:fldChar w:fldCharType="end"/>
       </w:r>
+      <w:r>
+        <w:fldChar w:fldCharType="end"/>
+      </w:r>
     </w:p>
     <w:p>
       <w:pPr>
@@ -16857,6 +16875,15 @@
       </w:r>
       <w:r>
         <w:instrText xml:space="preserve"> INCLUDEPICTURE  \d "C:\\ownProjects\\quiz\\Bilder\\Tabellenmodell.jpg" \* MERGEFORMATINET </w:instrText>
+      </w:r>
+      <w:r>
+        <w:fldChar w:fldCharType="separate"/>
+      </w:r>
+      <w:r>
+        <w:fldChar w:fldCharType="begin"/>
+      </w:r>
+      <w:r>
+        <w:instrText xml:space="preserve"> INCLUDEPICTURE  \d "C:\\AbfrageProgramm\\ownProjects\\quiz\\Bilder\\Tabellenmodell.jpg" \* MERGEFORMATINET </w:instrText>
       </w:r>
       <w:r>
         <w:fldChar w:fldCharType="separate"/>
@@ -16913,6 +16940,9 @@
       <w:r>
         <w:fldChar w:fldCharType="end"/>
       </w:r>
+      <w:r>
+        <w:fldChar w:fldCharType="end"/>
+      </w:r>
     </w:p>
     <w:p>
       <w:pPr>
@@ -17060,6 +17090,15 @@
       </w:r>
       <w:r>
         <w:instrText xml:space="preserve"> INCLUDEPICTURE  \d "C:\\ownProjects\\quiz\\Bilder\\EPK.jpg" \* MERGEFORMATINET </w:instrText>
+      </w:r>
+      <w:r>
+        <w:fldChar w:fldCharType="separate"/>
+      </w:r>
+      <w:r>
+        <w:fldChar w:fldCharType="begin"/>
+      </w:r>
+      <w:r>
+        <w:instrText xml:space="preserve"> INCLUDEPICTURE  \d "C:\\AbfrageProgramm\\ownProjects\\quiz\\Bilder\\EPK.jpg" \* MERGEFORMATINET </w:instrText>
       </w:r>
       <w:r>
         <w:fldChar w:fldCharType="separate"/>
@@ -17116,6 +17155,9 @@
       <w:r>
         <w:fldChar w:fldCharType="end"/>
       </w:r>
+      <w:r>
+        <w:fldChar w:fldCharType="end"/>
+      </w:r>
     </w:p>
     <w:p>
       <w:pPr>
@@ -17264,6 +17306,15 @@
       </w:r>
       <w:r>
         <w:instrText xml:space="preserve"> INCLUDEPICTURE  \d "C:\\ownProjects\\quiz\\Bilder\\Mockup1.jpg" \* MERGEFORMATINET </w:instrText>
+      </w:r>
+      <w:r>
+        <w:fldChar w:fldCharType="separate"/>
+      </w:r>
+      <w:r>
+        <w:fldChar w:fldCharType="begin"/>
+      </w:r>
+      <w:r>
+        <w:instrText xml:space="preserve"> INCLUDEPICTURE  \d "C:\\AbfrageProgramm\\ownProjects\\quiz\\Bilder\\Mockup1.jpg" \* MERGEFORMATINET </w:instrText>
       </w:r>
       <w:r>
         <w:fldChar w:fldCharType="separate"/>
@@ -17320,6 +17371,9 @@
       <w:r>
         <w:fldChar w:fldCharType="end"/>
       </w:r>
+      <w:r>
+        <w:fldChar w:fldCharType="end"/>
+      </w:r>
     </w:p>
     <w:p>
       <w:pPr>
@@ -17458,6 +17512,15 @@
       </w:r>
       <w:r>
         <w:instrText xml:space="preserve"> INCLUDEPICTURE  \d "C:\\ownProjects\\quiz\\Bilder\\Mockup2.jpg" \* MERGEFORMATINET </w:instrText>
+      </w:r>
+      <w:r>
+        <w:fldChar w:fldCharType="separate"/>
+      </w:r>
+      <w:r>
+        <w:fldChar w:fldCharType="begin"/>
+      </w:r>
+      <w:r>
+        <w:instrText xml:space="preserve"> INCLUDEPICTURE  \d "C:\\AbfrageProgramm\\ownProjects\\quiz\\Bilder\\Mockup2.jpg" \* MERGEFORMATINET </w:instrText>
       </w:r>
       <w:r>
         <w:fldChar w:fldCharType="separate"/>
@@ -17514,6 +17577,9 @@
       <w:r>
         <w:fldChar w:fldCharType="end"/>
       </w:r>
+      <w:r>
+        <w:fldChar w:fldCharType="end"/>
+      </w:r>
     </w:p>
     <w:p>
       <w:pPr>
@@ -17663,6 +17729,15 @@
       </w:r>
       <w:r>
         <w:instrText xml:space="preserve"> INCLUDEPICTURE  \d "C:\\ownProjects\\quiz\\Bilder\\Screenshot1.jpg" \* MERGEFORMATINET </w:instrText>
+      </w:r>
+      <w:r>
+        <w:fldChar w:fldCharType="separate"/>
+      </w:r>
+      <w:r>
+        <w:fldChar w:fldCharType="begin"/>
+      </w:r>
+      <w:r>
+        <w:instrText xml:space="preserve"> INCLUDEPICTURE  \d "C:\\AbfrageProgramm\\ownProjects\\quiz\\Bilder\\Screenshot1.jpg" \* MERGEFORMATINET </w:instrText>
       </w:r>
       <w:r>
         <w:fldChar w:fldCharType="separate"/>
@@ -17719,6 +17794,9 @@
       <w:r>
         <w:fldChar w:fldCharType="end"/>
       </w:r>
+      <w:r>
+        <w:fldChar w:fldCharType="end"/>
+      </w:r>
     </w:p>
     <w:p>
       <w:pPr>
@@ -17857,6 +17935,15 @@
       </w:r>
       <w:r>
         <w:instrText xml:space="preserve"> INCLUDEPICTURE  \d "C:\\ownProjects\\quiz\\Bilder\\Screenshot2.jpg" \* MERGEFORMATINET </w:instrText>
+      </w:r>
+      <w:r>
+        <w:fldChar w:fldCharType="separate"/>
+      </w:r>
+      <w:r>
+        <w:fldChar w:fldCharType="begin"/>
+      </w:r>
+      <w:r>
+        <w:instrText xml:space="preserve"> INCLUDEPICTURE  \d "C:\\AbfrageProgramm\\ownProjects\\quiz\\Bilder\\Screenshot2.jpg" \* MERGEFORMATINET </w:instrText>
       </w:r>
       <w:r>
         <w:fldChar w:fldCharType="separate"/>
@@ -17913,6 +18000,9 @@
       <w:r>
         <w:fldChar w:fldCharType="end"/>
       </w:r>
+      <w:r>
+        <w:fldChar w:fldCharType="end"/>
+      </w:r>
     </w:p>
     <w:p>
       <w:pPr>
@@ -18063,6 +18153,15 @@
       </w:r>
       <w:r>
         <w:instrText xml:space="preserve"> INCLUDEPICTURE  \d "C:\\ownProjects\\quiz\\Bilder\\PHPDoc.jpg" \* MERGEFORMATINET </w:instrText>
+      </w:r>
+      <w:r>
+        <w:fldChar w:fldCharType="separate"/>
+      </w:r>
+      <w:r>
+        <w:fldChar w:fldCharType="begin"/>
+      </w:r>
+      <w:r>
+        <w:instrText xml:space="preserve"> INCLUDEPICTURE  \d "C:\\AbfrageProgramm\\ownProjects\\quiz\\Bilder\\PHPDoc.jpg" \* MERGEFORMATINET </w:instrText>
       </w:r>
       <w:r>
         <w:fldChar w:fldCharType="separate"/>
@@ -18119,6 +18218,9 @@
       <w:r>
         <w:fldChar w:fldCharType="end"/>
       </w:r>
+      <w:r>
+        <w:fldChar w:fldCharType="end"/>
+      </w:r>
     </w:p>
     <w:p>
       <w:pPr>
@@ -18272,6 +18374,15 @@
       </w:r>
       <w:r>
         <w:instrText xml:space="preserve"> INCLUDEPICTURE  \d "C:\\ownProjects\\quiz\\Bilder\\ScreenshotTestfall.jpg" \* MERGEFORMATINET </w:instrText>
+      </w:r>
+      <w:r>
+        <w:fldChar w:fldCharType="separate"/>
+      </w:r>
+      <w:r>
+        <w:fldChar w:fldCharType="begin"/>
+      </w:r>
+      <w:r>
+        <w:instrText xml:space="preserve"> INCLUDEPICTURE  \d "C:\\AbfrageProgramm\\ownProjects\\quiz\\Bilder\\ScreenshotTestfall.jpg" \* MERGEFORMATINET </w:instrText>
       </w:r>
       <w:r>
         <w:fldChar w:fldCharType="separate"/>
@@ -18328,6 +18439,9 @@
       <w:r>
         <w:fldChar w:fldCharType="end"/>
       </w:r>
+      <w:r>
+        <w:fldChar w:fldCharType="end"/>
+      </w:r>
     </w:p>
     <w:p>
       <w:pPr>
@@ -20153,6 +20267,15 @@
       </w:r>
       <w:r>
         <w:instrText xml:space="preserve"> INCLUDEPICTURE  \d "C:\\ownProjects\\quiz\\Bilder\\Klassendiagramm.jpg" \* MERGEFORMATINET </w:instrText>
+      </w:r>
+      <w:r>
+        <w:fldChar w:fldCharType="separate"/>
+      </w:r>
+      <w:r>
+        <w:fldChar w:fldCharType="begin"/>
+      </w:r>
+      <w:r>
+        <w:instrText xml:space="preserve"> INCLUDEPICTURE  \d "C:\\AbfrageProgramm\\ownProjects\\quiz\\Bilder\\Klassendiagramm.jpg" \* MERGEFORMATINET </w:instrText>
       </w:r>
       <w:r>
         <w:fldChar w:fldCharType="separate"/>
@@ -20209,6 +20332,9 @@
       <w:r>
         <w:fldChar w:fldCharType="end"/>
       </w:r>
+      <w:r>
+        <w:fldChar w:fldCharType="end"/>
+      </w:r>
     </w:p>
     <w:p>
       <w:pPr>
@@ -20360,6 +20486,15 @@
       </w:r>
       <w:r>
         <w:instrText xml:space="preserve"> INCLUDEPICTURE  \d "C:\\ownProjects\\quiz\\Bilder\\Benutzerdokumentation.jpg" \* MERGEFORMATINET </w:instrText>
+      </w:r>
+      <w:r>
+        <w:fldChar w:fldCharType="separate"/>
+      </w:r>
+      <w:r>
+        <w:fldChar w:fldCharType="begin"/>
+      </w:r>
+      <w:r>
+        <w:instrText xml:space="preserve"> INCLUDEPICTURE  \d "C:\\AbfrageProgramm\\ownProjects\\quiz\\Bilder\\Benutzerdokumentation.jpg" \* MERGEFORMATINET </w:instrText>
       </w:r>
       <w:r>
         <w:fldChar w:fldCharType="separate"/>
@@ -20379,6 +20514,9 @@
             <v:imagedata r:id="rId26"/>
           </v:shape>
         </w:pict>
+      </w:r>
+      <w:r>
+        <w:fldChar w:fldCharType="end"/>
       </w:r>
       <w:r>
         <w:fldChar w:fldCharType="end"/>
@@ -20969,7 +21107,7 @@
         <w:rPr>
           <w:noProof/>
         </w:rPr>
-        <w:t>Fazit</w:t>
+        <w:t>Analysephase</w:t>
       </w:r>
     </w:fldSimple>
     <w:r>
@@ -24830,6 +24968,7 @@
   </w:compat>
   <w:rsids>
     <w:rsidRoot w:val="00E12595"/>
+    <w:rsid w:val="00030799"/>
     <w:rsid w:val="000C5A8F"/>
     <w:rsid w:val="0018353F"/>
     <w:rsid w:val="0020587F"/>
@@ -24866,10 +25005,12 @@
     <w:rsid w:val="00CE39E1"/>
     <w:rsid w:val="00D661DB"/>
     <w:rsid w:val="00D714F5"/>
+    <w:rsid w:val="00DC67E9"/>
     <w:rsid w:val="00DD6159"/>
     <w:rsid w:val="00E12595"/>
     <w:rsid w:val="00E5613A"/>
     <w:rsid w:val="00E61B14"/>
+    <w:rsid w:val="00EC7768"/>
     <w:rsid w:val="00EE4BA4"/>
     <w:rsid w:val="00F3589B"/>
     <w:rsid w:val="00FE7BFB"/>

</xml_diff>